<commit_message>
GoDice are working. And I finally fixed the spelling of CharacteristicsData! Can set the colors of the dice, and the battery level works.
</commit_message>
<xml_diff>
--- a/Adding-BT-devices-V2-GoDice.docx
+++ b/Adding-BT-devices-V2-GoDice.docx
@@ -284,7 +284,23 @@
           <w:sz w:val="20"/>
           <w:szCs w:val="20"/>
         </w:rPr>
-        <w:t>BluetoothDeviceController\BluetoothDeviceController\Assets\ChacteristicsData</w:t>
+        <w:t>BluetoothDeviceController\BluetoothDeviceController\Assets\Cha</w:t>
+      </w:r>
+      <w:r>
+        <w:rPr>
+          <w:rFonts w:ascii="Consolas" w:hAnsi="Consolas"/>
+          <w:sz w:val="20"/>
+          <w:szCs w:val="20"/>
+        </w:rPr>
+        <w:t>ra</w:t>
+      </w:r>
+      <w:r>
+        <w:rPr>
+          <w:rFonts w:ascii="Consolas" w:hAnsi="Consolas"/>
+          <w:sz w:val="20"/>
+          <w:szCs w:val="20"/>
+        </w:rPr>
+        <w:t>cteristicsData</w:t>
       </w:r>
       <w:r>
         <w:t xml:space="preserve">. </w:t>
@@ -292,10 +308,10 @@
     </w:p>
     <w:p>
       <w:r>
-        <w:t xml:space="preserve">Yes, the word Characteristics was misspelled in the folder name. Sorry about that. </w:t>
-      </w:r>
-      <w:r>
-        <w:t>I saved the file as “</w:t>
+        <w:t xml:space="preserve">I </w:t>
+      </w:r>
+      <w:r>
+        <w:t>saved the file as “</w:t>
       </w:r>
       <w:proofErr w:type="spellStart"/>
       <w:r>
@@ -389,6 +405,18 @@
           <w:b/>
           <w:bCs/>
         </w:rPr>
+        <w:t>See also the Json_About.md</w:t>
+      </w:r>
+      <w:r>
+        <w:t xml:space="preserve"> Json_Graphs.md Json_StringOrientedCommands.md and Json_Tweaks.md files in the Assets\Help directory; those contain more details information about the JSON format.</w:t>
+      </w:r>
+    </w:p>
+    <w:p>
+      <w:r>
+        <w:rPr>
+          <w:b/>
+          <w:bCs/>
+        </w:rPr>
         <w:t>Name</w:t>
       </w:r>
       <w:r>
@@ -766,11 +794,17 @@
       </w:r>
       <w:proofErr w:type="spellStart"/>
       <w:r>
-        <w:t>ChacteristicsData</w:t>
-      </w:r>
-      <w:proofErr w:type="spellEnd"/>
-      <w:r>
-        <w:t xml:space="preserve"> folder (note the spelling).</w:t>
+        <w:t>Cha</w:t>
+      </w:r>
+      <w:r>
+        <w:t>ra</w:t>
+      </w:r>
+      <w:r>
+        <w:t>cteristicsData</w:t>
+      </w:r>
+      <w:proofErr w:type="spellEnd"/>
+      <w:r>
+        <w:t xml:space="preserve"> folder.</w:t>
       </w:r>
     </w:p>
     <w:p>
@@ -1192,6 +1226,57 @@
         <w:t xml:space="preserve">. </w:t>
       </w:r>
     </w:p>
+    <w:p/>
+    <w:p>
+      <w:pPr>
+        <w:pStyle w:val="Heading2"/>
+      </w:pPr>
+      <w:r>
+        <w:t>60 Add to the XAML</w:t>
+      </w:r>
+      <w:r>
+        <w:t xml:space="preserve"> and move to the Custom directory</w:t>
+      </w:r>
+    </w:p>
+    <w:p>
+      <w:r>
+        <w:t xml:space="preserve">Update the XAML file to make it exactly how the device should work, including getting data that will be needed. When you do this, be sure to move the XAML and the backing CS file to the </w:t>
+      </w:r>
+      <w:proofErr w:type="spellStart"/>
+      <w:r>
+        <w:t>SpecialtyPagesCustom</w:t>
+      </w:r>
+      <w:proofErr w:type="spellEnd"/>
+      <w:r>
+        <w:t xml:space="preserve"> directory. </w:t>
+      </w:r>
+    </w:p>
+    <w:p>
+      <w:r>
+        <w:t xml:space="preserve">The </w:t>
+      </w:r>
+      <w:proofErr w:type="spellStart"/>
+      <w:r>
+        <w:t>SpecialtyPages</w:t>
+      </w:r>
+      <w:proofErr w:type="spellEnd"/>
+      <w:r>
+        <w:t xml:space="preserve"> and the Protocols directories are designed so that the files can be </w:t>
+      </w:r>
+      <w:r>
+        <w:t>quasi-automatically replaced based on the JSON protocol files in the Assets\</w:t>
+      </w:r>
+      <w:proofErr w:type="spellStart"/>
+      <w:r>
+        <w:t>CharacteristicsData</w:t>
+      </w:r>
+      <w:proofErr w:type="spellEnd"/>
+      <w:r>
+        <w:t xml:space="preserve"> directory.</w:t>
+      </w:r>
+    </w:p>
+    <w:p/>
+    <w:p/>
     <w:p>
       <w:r>
         <w:drawing>
@@ -1231,6 +1316,131 @@
         </w:drawing>
       </w:r>
     </w:p>
+    <w:p/>
+    <w:p>
+      <w:pPr>
+        <w:pStyle w:val="Heading2"/>
+      </w:pPr>
+      <w:r>
+        <w:t>70 Add images to Assets\</w:t>
+      </w:r>
+      <w:proofErr w:type="spellStart"/>
+      <w:r>
+        <w:t>DevicePictures</w:t>
+      </w:r>
+      <w:proofErr w:type="spellEnd"/>
+      <w:r>
+        <w:t xml:space="preserve"> and Assets\</w:t>
+      </w:r>
+      <w:proofErr w:type="spellStart"/>
+      <w:r>
+        <w:t>ScreenShots</w:t>
+      </w:r>
+      <w:proofErr w:type="spellEnd"/>
+    </w:p>
+    <w:p>
+      <w:r>
+        <w:t>You’ll need some images of the device with the correct name (it’s how they are found). In the Assets\</w:t>
+      </w:r>
+      <w:proofErr w:type="spellStart"/>
+      <w:r>
+        <w:t>DevicePictures</w:t>
+      </w:r>
+      <w:proofErr w:type="spellEnd"/>
+      <w:r>
+        <w:t xml:space="preserve"> directory add two images with the name &lt;Manufacturer&gt;_&lt;Device&gt;-175.png and </w:t>
+      </w:r>
+      <w:r>
+        <w:t>&lt;Manufacturer&gt;_&lt;Device&gt;-</w:t>
+      </w:r>
+      <w:r>
+        <w:t>350</w:t>
+      </w:r>
+      <w:r>
+        <w:t>.png</w:t>
+      </w:r>
+      <w:r>
+        <w:t>. The -175 must be 175x175 pixels and the -350 is 350x350 pixels.</w:t>
+      </w:r>
+    </w:p>
+    <w:p>
+      <w:r>
+        <w:t>You will also need screenshots (most likely) for your help file (which is discussed below). Because every device is different, there isn’t a fixed set of screenshots you need to make. They should all be named &lt;Manufacturer&gt;_&lt;Device&gt;_&lt;More-info&gt;.</w:t>
+      </w:r>
+      <w:proofErr w:type="spellStart"/>
+      <w:r>
+        <w:t>png</w:t>
+      </w:r>
+      <w:proofErr w:type="spellEnd"/>
+    </w:p>
+    <w:p>
+      <w:r>
+        <w:t>The images must be correctly added to Visual Studio</w:t>
+      </w:r>
+    </w:p>
+    <w:p>
+      <w:pPr>
+        <w:pStyle w:val="ListParagraph"/>
+        <w:numPr>
+          <w:ilvl w:val="0"/>
+          <w:numId w:val="2"/>
+        </w:numPr>
+      </w:pPr>
+      <w:r>
+        <w:t>Add them to the correct Asset directory</w:t>
+      </w:r>
+    </w:p>
+    <w:p>
+      <w:pPr>
+        <w:pStyle w:val="ListParagraph"/>
+        <w:numPr>
+          <w:ilvl w:val="0"/>
+          <w:numId w:val="2"/>
+        </w:numPr>
+      </w:pPr>
+      <w:r>
+        <w:t>Make sure each image is type “content”</w:t>
+      </w:r>
+    </w:p>
+    <w:p>
+      <w:pPr>
+        <w:pStyle w:val="ListParagraph"/>
+        <w:numPr>
+          <w:ilvl w:val="0"/>
+          <w:numId w:val="2"/>
+        </w:numPr>
+      </w:pPr>
+      <w:r>
+        <w:t>Make sure each image is set to “Copy when newer”</w:t>
+      </w:r>
+    </w:p>
+    <w:p>
+      <w:pPr>
+        <w:pStyle w:val="Heading2"/>
+      </w:pPr>
+      <w:r>
+        <w:t>80 Create Assets\</w:t>
+      </w:r>
+      <w:proofErr w:type="spellStart"/>
+      <w:r>
+        <w:t>HelpFiles</w:t>
+      </w:r>
+      <w:proofErr w:type="spellEnd"/>
+      <w:r>
+        <w:t>\Device_&lt;Manufacturer&gt;_&lt;Device&gt;.md and link it in</w:t>
+      </w:r>
+    </w:p>
+    <w:p/>
+    <w:p>
+      <w:r>
+        <w:t>Create a Markdown (.MD) help file. Use other files as a template.</w:t>
+      </w:r>
+    </w:p>
+    <w:p>
+      <w:r>
+        <w:t>Link to the markdown file from both the Welcome.md file (which will include a picture) and the Help.md file (which doesn’t). Both of these add in devices by category; be sure to pick a good category.</w:t>
+      </w:r>
+    </w:p>
     <w:sectPr>
       <w:pgSz w:w="12240" w:h="15840"/>
       <w:pgMar w:top="1440" w:right="1440" w:bottom="1440" w:left="1440" w:header="720" w:footer="720" w:gutter="0"/>
@@ -1356,8 +1566,100 @@
       </w:rPr>
     </w:lvl>
   </w:abstractNum>
+  <w:abstractNum w:abstractNumId="1" w15:restartNumberingAfterBreak="0">
+    <w:nsid w:val="79464140"/>
+    <w:multiLevelType w:val="hybridMultilevel"/>
+    <w:tmpl w:val="9280D0B6"/>
+    <w:lvl w:ilvl="0" w:tplc="E29ABAC4">
+      <w:start w:val="1"/>
+      <w:numFmt w:val="decimal"/>
+      <w:lvlText w:val="%1."/>
+      <w:lvlJc w:val="left"/>
+      <w:pPr>
+        <w:ind w:left="720" w:hanging="360"/>
+      </w:pPr>
+      <w:rPr>
+        <w:rFonts w:hint="default"/>
+      </w:rPr>
+    </w:lvl>
+    <w:lvl w:ilvl="1" w:tplc="04090019" w:tentative="1">
+      <w:start w:val="1"/>
+      <w:numFmt w:val="lowerLetter"/>
+      <w:lvlText w:val="%2."/>
+      <w:lvlJc w:val="left"/>
+      <w:pPr>
+        <w:ind w:left="1440" w:hanging="360"/>
+      </w:pPr>
+    </w:lvl>
+    <w:lvl w:ilvl="2" w:tplc="0409001B" w:tentative="1">
+      <w:start w:val="1"/>
+      <w:numFmt w:val="lowerRoman"/>
+      <w:lvlText w:val="%3."/>
+      <w:lvlJc w:val="right"/>
+      <w:pPr>
+        <w:ind w:left="2160" w:hanging="180"/>
+      </w:pPr>
+    </w:lvl>
+    <w:lvl w:ilvl="3" w:tplc="0409000F" w:tentative="1">
+      <w:start w:val="1"/>
+      <w:numFmt w:val="decimal"/>
+      <w:lvlText w:val="%4."/>
+      <w:lvlJc w:val="left"/>
+      <w:pPr>
+        <w:ind w:left="2880" w:hanging="360"/>
+      </w:pPr>
+    </w:lvl>
+    <w:lvl w:ilvl="4" w:tplc="04090019" w:tentative="1">
+      <w:start w:val="1"/>
+      <w:numFmt w:val="lowerLetter"/>
+      <w:lvlText w:val="%5."/>
+      <w:lvlJc w:val="left"/>
+      <w:pPr>
+        <w:ind w:left="3600" w:hanging="360"/>
+      </w:pPr>
+    </w:lvl>
+    <w:lvl w:ilvl="5" w:tplc="0409001B" w:tentative="1">
+      <w:start w:val="1"/>
+      <w:numFmt w:val="lowerRoman"/>
+      <w:lvlText w:val="%6."/>
+      <w:lvlJc w:val="right"/>
+      <w:pPr>
+        <w:ind w:left="4320" w:hanging="180"/>
+      </w:pPr>
+    </w:lvl>
+    <w:lvl w:ilvl="6" w:tplc="0409000F" w:tentative="1">
+      <w:start w:val="1"/>
+      <w:numFmt w:val="decimal"/>
+      <w:lvlText w:val="%7."/>
+      <w:lvlJc w:val="left"/>
+      <w:pPr>
+        <w:ind w:left="5040" w:hanging="360"/>
+      </w:pPr>
+    </w:lvl>
+    <w:lvl w:ilvl="7" w:tplc="04090019" w:tentative="1">
+      <w:start w:val="1"/>
+      <w:numFmt w:val="lowerLetter"/>
+      <w:lvlText w:val="%8."/>
+      <w:lvlJc w:val="left"/>
+      <w:pPr>
+        <w:ind w:left="5760" w:hanging="360"/>
+      </w:pPr>
+    </w:lvl>
+    <w:lvl w:ilvl="8" w:tplc="0409001B" w:tentative="1">
+      <w:start w:val="1"/>
+      <w:numFmt w:val="lowerRoman"/>
+      <w:lvlText w:val="%9."/>
+      <w:lvlJc w:val="right"/>
+      <w:pPr>
+        <w:ind w:left="6480" w:hanging="180"/>
+      </w:pPr>
+    </w:lvl>
+  </w:abstractNum>
   <w:num w:numId="1" w16cid:durableId="1582332036">
     <w:abstractNumId w:val="0"/>
+  </w:num>
+  <w:num w:numId="2" w16cid:durableId="1458064298">
+    <w:abstractNumId w:val="1"/>
   </w:num>
 </w:numbering>
 </file>

</xml_diff>

<commit_message>
Massive reorg means that the generated files aren't read into the generator code! Working on I24 and U24 support for reading/writing Needed for the Zenggee LED (Magic Light) support
</commit_message>
<xml_diff>
--- a/Adding-BT-devices-V2-GoDice.docx
+++ b/Adding-BT-devices-V2-GoDice.docx
@@ -1,6 +1,6 @@
 
 <file path=word/document.xml><?xml version="1.0" encoding="utf-8"?>
-<w:document xmlns:wpc="http://schemas.microsoft.com/office/word/2010/wordprocessingCanvas" xmlns:cx="http://schemas.microsoft.com/office/drawing/2014/chartex" xmlns:cx1="http://schemas.microsoft.com/office/drawing/2015/9/8/chartex" xmlns:cx2="http://schemas.microsoft.com/office/drawing/2015/10/21/chartex" xmlns:cx3="http://schemas.microsoft.com/office/drawing/2016/5/9/chartex" xmlns:cx4="http://schemas.microsoft.com/office/drawing/2016/5/10/chartex" xmlns:cx5="http://schemas.microsoft.com/office/drawing/2016/5/11/chartex" xmlns:cx6="http://schemas.microsoft.com/office/drawing/2016/5/12/chartex" xmlns:cx7="http://schemas.microsoft.com/office/drawing/2016/5/13/chartex" xmlns:cx8="http://schemas.microsoft.com/office/drawing/2016/5/14/chartex" xmlns:mc="http://schemas.openxmlformats.org/markup-compatibility/2006" xmlns:aink="http://schemas.microsoft.com/office/drawing/2016/ink" xmlns:am3d="http://schemas.microsoft.com/office/drawing/2017/model3d" xmlns:o="urn:schemas-microsoft-com:office:office" xmlns:oel="http://schemas.microsoft.com/office/2019/extlst" xmlns:r="http://schemas.openxmlformats.org/officeDocument/2006/relationships" xmlns:m="http://schemas.openxmlformats.org/officeDocument/2006/math" xmlns:v="urn:schemas-microsoft-com:vml" xmlns:wp14="http://schemas.microsoft.com/office/word/2010/wordprocessingDrawing" xmlns:wp="http://schemas.openxmlformats.org/drawingml/2006/wordprocessingDrawing" xmlns:w10="urn:schemas-microsoft-com:office:word" xmlns:w="http://schemas.openxmlformats.org/wordprocessingml/2006/main" xmlns:w14="http://schemas.microsoft.com/office/word/2010/wordml" xmlns:w15="http://schemas.microsoft.com/office/word/2012/wordml" xmlns:w16cex="http://schemas.microsoft.com/office/word/2018/wordml/cex" xmlns:w16cid="http://schemas.microsoft.com/office/word/2016/wordml/cid" xmlns:w16="http://schemas.microsoft.com/office/word/2018/wordml" xmlns:w16sdtdh="http://schemas.microsoft.com/office/word/2020/wordml/sdtdatahash" xmlns:w16se="http://schemas.microsoft.com/office/word/2015/wordml/symex" xmlns:wpg="http://schemas.microsoft.com/office/word/2010/wordprocessingGroup" xmlns:wpi="http://schemas.microsoft.com/office/word/2010/wordprocessingInk" xmlns:wne="http://schemas.microsoft.com/office/word/2006/wordml" xmlns:wps="http://schemas.microsoft.com/office/word/2010/wordprocessingShape" mc:Ignorable="w14 w15 w16se w16cid w16 w16cex w16sdtdh wp14">
+<w:document xmlns:wpc="http://schemas.microsoft.com/office/word/2010/wordprocessingCanvas" xmlns:cx="http://schemas.microsoft.com/office/drawing/2014/chartex" xmlns:cx1="http://schemas.microsoft.com/office/drawing/2015/9/8/chartex" xmlns:cx2="http://schemas.microsoft.com/office/drawing/2015/10/21/chartex" xmlns:cx3="http://schemas.microsoft.com/office/drawing/2016/5/9/chartex" xmlns:cx4="http://schemas.microsoft.com/office/drawing/2016/5/10/chartex" xmlns:cx5="http://schemas.microsoft.com/office/drawing/2016/5/11/chartex" xmlns:cx6="http://schemas.microsoft.com/office/drawing/2016/5/12/chartex" xmlns:cx7="http://schemas.microsoft.com/office/drawing/2016/5/13/chartex" xmlns:cx8="http://schemas.microsoft.com/office/drawing/2016/5/14/chartex" xmlns:mc="http://schemas.openxmlformats.org/markup-compatibility/2006" xmlns:aink="http://schemas.microsoft.com/office/drawing/2016/ink" xmlns:am3d="http://schemas.microsoft.com/office/drawing/2017/model3d" xmlns:o="urn:schemas-microsoft-com:office:office" xmlns:oel="http://schemas.microsoft.com/office/2019/extlst" xmlns:r="http://schemas.openxmlformats.org/officeDocument/2006/relationships" xmlns:m="http://schemas.openxmlformats.org/officeDocument/2006/math" xmlns:v="urn:schemas-microsoft-com:vml" xmlns:wp14="http://schemas.microsoft.com/office/word/2010/wordprocessingDrawing" xmlns:wp="http://schemas.openxmlformats.org/drawingml/2006/wordprocessingDrawing" xmlns:w10="urn:schemas-microsoft-com:office:word" xmlns:w="http://schemas.openxmlformats.org/wordprocessingml/2006/main" xmlns:w14="http://schemas.microsoft.com/office/word/2010/wordml" xmlns:w15="http://schemas.microsoft.com/office/word/2012/wordml" xmlns:w16cex="http://schemas.microsoft.com/office/word/2018/wordml/cex" xmlns:w16cid="http://schemas.microsoft.com/office/word/2016/wordml/cid" xmlns:w16="http://schemas.microsoft.com/office/word/2018/wordml" xmlns:w16du="http://schemas.microsoft.com/office/word/2023/wordml/word16du" xmlns:w16sdtdh="http://schemas.microsoft.com/office/word/2020/wordml/sdtdatahash" xmlns:w16sdtfl="http://schemas.microsoft.com/office/word/2024/wordml/sdtformatlock" xmlns:w16se="http://schemas.microsoft.com/office/word/2015/wordml/symex" xmlns:wpg="http://schemas.microsoft.com/office/word/2010/wordprocessingGroup" xmlns:wpi="http://schemas.microsoft.com/office/word/2010/wordprocessingInk" xmlns:wne="http://schemas.microsoft.com/office/word/2006/wordml" xmlns:wps="http://schemas.microsoft.com/office/word/2010/wordprocessingShape" mc:Ignorable="w14 w15 w16se w16cid w16 w16cex w16sdtdh w16sdtfl w16du wp14">
   <w:body>
     <w:p>
       <w:pPr>
@@ -34,19 +34,11 @@
         <w:t xml:space="preserve"> Ahead of time I did a little research; there’s already a simple code sample from the Particula company on GitHub at </w:t>
       </w:r>
       <w:hyperlink r:id="rId5" w:history="1">
-        <w:proofErr w:type="spellStart"/>
         <w:r>
           <w:rPr>
             <w:rStyle w:val="Hyperlink"/>
           </w:rPr>
-          <w:t>ParticulaCode</w:t>
-        </w:r>
-        <w:proofErr w:type="spellEnd"/>
-        <w:r>
-          <w:rPr>
-            <w:rStyle w:val="Hyperlink"/>
-          </w:rPr>
-          <w:t>/</w:t>
+          <w:t>ParticulaCode/</w:t>
         </w:r>
         <w:proofErr w:type="spellStart"/>
         <w:r>
@@ -77,13 +69,8 @@
     </w:p>
     <w:p>
       <w:r>
-        <w:t xml:space="preserve">Turn on the device, and with the </w:t>
-      </w:r>
-      <w:proofErr w:type="gramStart"/>
-      <w:r>
-        <w:t>Settings</w:t>
-      </w:r>
-      <w:proofErr w:type="gramEnd"/>
+        <w:t>Turn on the device, and with the Settings</w:t>
+      </w:r>
       <w:r>
         <w:t xml:space="preserve"> set to “Show BLE devices with names”, </w:t>
       </w:r>
@@ -120,6 +107,9 @@
     </w:p>
     <w:p>
       <w:r>
+        <w:rPr>
+          <w:noProof/>
+        </w:rPr>
         <w:drawing>
           <wp:inline distT="0" distB="0" distL="0" distR="0" wp14:anchorId="50A079F0" wp14:editId="65477E45">
             <wp:extent cx="5943600" cy="3690620"/>
@@ -164,7 +154,13 @@
         <w:t>In this case, the device shows up with a telephone icon and the legend “BLE UART COM port” because the device uses the same services and characteristics of the Nordic UART service. This</w:t>
       </w:r>
       <w:r>
-        <w:t>, alas, is all to common in the Bluetooth world: so many creators don’t properly set up their services and characteristics even though it’s pretty easy to set up services and characteristics correctly (</w:t>
+        <w:t>, alas, is all t</w:t>
+      </w:r>
+      <w:r>
+        <w:t>o</w:t>
+      </w:r>
+      <w:r>
+        <w:t>o common in the Bluetooth world: so many creators don’t properly set up their services and characteristics even though it’s pretty easy to set up services and characteristics correctly (</w:t>
       </w:r>
       <w:hyperlink r:id="rId7" w:history="1">
         <w:r>
@@ -198,15 +194,7 @@
         </w:numPr>
       </w:pPr>
       <w:r>
-        <w:t xml:space="preserve">You need to see the device on the screen with a list of </w:t>
-      </w:r>
-      <w:proofErr w:type="spellStart"/>
-      <w:r>
-        <w:t>it’s</w:t>
-      </w:r>
-      <w:proofErr w:type="spellEnd"/>
-      <w:r>
-        <w:t xml:space="preserve"> attributes</w:t>
+        <w:t>You need to see the device on the screen with a list of its attributes</w:t>
       </w:r>
     </w:p>
     <w:p>
@@ -324,6 +312,9 @@
     </w:p>
     <w:p>
       <w:r>
+        <w:rPr>
+          <w:noProof/>
+        </w:rPr>
         <w:drawing>
           <wp:inline distT="0" distB="0" distL="0" distR="0" wp14:anchorId="78F1858B" wp14:editId="064A5BF2">
             <wp:extent cx="5943600" cy="4719955"/>
@@ -405,6 +396,7 @@
           <w:b/>
           <w:bCs/>
         </w:rPr>
+        <w:lastRenderedPageBreak/>
         <w:t>See also the Json_About.md</w:t>
       </w:r>
       <w:r>
@@ -701,17 +693,7 @@
           <w:szCs w:val="20"/>
           <w:shd w:val="clear" w:color="auto" w:fill="FFFFFF"/>
         </w:rPr>
-        <w:t>”</w:t>
-      </w:r>
-      <w:r>
-        <w:rPr>
-          <w:rFonts w:ascii="Arial" w:hAnsi="Arial" w:cs="Arial"/>
-          <w:color w:val="444444"/>
-          <w:sz w:val="20"/>
-          <w:szCs w:val="20"/>
-          <w:shd w:val="clear" w:color="auto" w:fill="FFFFFF"/>
-        </w:rPr>
-        <w:t xml:space="preserve"> for a data sensor means that there are 3 bytes, each a different value. The first is signed (I8) and the next two are unsigned (U8). They should be presented as decimal (not hex) (DEC), and have names Temp, Pressure and Humidity. The Temperature one is degrees c.</w:t>
+        <w:t>” for a data sensor means that there are 3 bytes, each a different value. The first is signed (I8) and the next two are unsigned (U8). They should be presented as decimal (not hex) (DEC), and have names Temp, Pressure and Humidity. The Temperature one is degrees c.</w:t>
       </w:r>
     </w:p>
     <w:p>
@@ -737,6 +719,7 @@
     </w:p>
     <w:p>
       <w:r>
+        <w:lastRenderedPageBreak/>
         <w:t xml:space="preserve">I’ve simply declared that all commands are BYTES and </w:t>
       </w:r>
       <w:proofErr w:type="gramStart"/>
@@ -814,7 +797,15 @@
     </w:p>
     <w:p>
       <w:r>
-        <w:t>Click the file in Visual Studio and set the properties tot Build Action=Content and Copy to Output Directory=Copy if newer.</w:t>
+        <w:t xml:space="preserve">Click the file in Visual Studio and set the properties </w:t>
+      </w:r>
+      <w:proofErr w:type="spellStart"/>
+      <w:r>
+        <w:t>tot</w:t>
+      </w:r>
+      <w:proofErr w:type="spellEnd"/>
+      <w:r>
+        <w:t xml:space="preserve"> Build Action=Content and Copy to Output Directory=Copy if newer.</w:t>
       </w:r>
       <w:r>
         <w:t xml:space="preserve"> </w:t>
@@ -822,11 +813,22 @@
     </w:p>
     <w:p>
       <w:r>
-        <w:t>Rebuild and run the app and examine the same device. Be sure to run the app in Release mode (CTRL-F5); the next step will be modifying the project and you can’t do that in Debug mode. The snippet of JSON at the bottom of the screen should reflect your changes:</w:t>
-      </w:r>
-    </w:p>
-    <w:p>
-      <w:r>
+        <w:t xml:space="preserve">Rebuild and run the app and examine the same device. Be sure to run the app in Release mode (CTRL-F5); the next step will be modifying the </w:t>
+      </w:r>
+      <w:proofErr w:type="gramStart"/>
+      <w:r>
+        <w:t>project</w:t>
+      </w:r>
+      <w:proofErr w:type="gramEnd"/>
+      <w:r>
+        <w:t xml:space="preserve"> and you can’t do that in Debug mode. The snippet of JSON at the bottom of the screen should reflect your changes:</w:t>
+      </w:r>
+    </w:p>
+    <w:p>
+      <w:r>
+        <w:rPr>
+          <w:noProof/>
+        </w:rPr>
         <w:drawing>
           <wp:inline distT="0" distB="0" distL="0" distR="0" wp14:anchorId="20CB2D22" wp14:editId="339C405E">
             <wp:extent cx="5943600" cy="3690620"/>
@@ -909,6 +911,7 @@
     </w:p>
     <w:p>
       <w:r>
+        <w:lastRenderedPageBreak/>
         <w:t>In the app, click Copy Language and pick “C# Protocol”. This will copy code into the clipboard. Go back to Visual Studio, and replace the entire class file you made in the previous step with the contents of the clipboard (^A to select all and ^V to paste)</w:t>
       </w:r>
     </w:p>
@@ -930,15 +933,7 @@
       </w:r>
       <w:proofErr w:type="spellEnd"/>
       <w:r>
-        <w:t xml:space="preserve"> project, right-</w:t>
-      </w:r>
-      <w:proofErr w:type="gramStart"/>
-      <w:r>
-        <w:t>click</w:t>
-      </w:r>
-      <w:proofErr w:type="gramEnd"/>
-      <w:r>
-        <w:t xml:space="preserve"> and Add New Item and from the template pick User Control. Use the same pattern for the name, but add “Page” (e.g., </w:t>
+        <w:t xml:space="preserve"> project, right-click and Add New Item and from the template pick User Control. Use the same pattern for the name, but add “Page” (e.g., </w:t>
       </w:r>
       <w:proofErr w:type="spellStart"/>
       <w:r>
@@ -1064,6 +1059,10 @@
     <w:p/>
     <w:p>
       <w:r>
+        <w:rPr>
+          <w:noProof/>
+        </w:rPr>
+        <w:lastRenderedPageBreak/>
         <w:drawing>
           <wp:inline distT="0" distB="0" distL="0" distR="0" wp14:anchorId="77D7D265" wp14:editId="078D3F78">
             <wp:extent cx="5943600" cy="3684270"/>
@@ -1204,7 +1203,15 @@
         <w:pStyle w:val="Heading2"/>
       </w:pPr>
       <w:r>
-        <w:t>50 Proper functionality: Customizing the Protocol file</w:t>
+        <w:t xml:space="preserve">50 Proper </w:t>
+      </w:r>
+      <w:proofErr w:type="gramStart"/>
+      <w:r>
+        <w:t>functionality</w:t>
+      </w:r>
+      <w:proofErr w:type="gramEnd"/>
+      <w:r>
+        <w:t>: Customizing the Protocol file</w:t>
       </w:r>
     </w:p>
     <w:p>
@@ -1232,6 +1239,7 @@
         <w:pStyle w:val="Heading2"/>
       </w:pPr>
       <w:r>
+        <w:lastRenderedPageBreak/>
         <w:t>60 Add to the XAML</w:t>
       </w:r>
       <w:r>
@@ -1279,6 +1287,9 @@
     <w:p/>
     <w:p>
       <w:r>
+        <w:rPr>
+          <w:noProof/>
+        </w:rPr>
         <w:drawing>
           <wp:inline distT="0" distB="0" distL="0" distR="0" wp14:anchorId="35EE4A61" wp14:editId="379A0129">
             <wp:extent cx="5943600" cy="3684270"/>
@@ -1348,19 +1359,7 @@
       </w:r>
       <w:proofErr w:type="spellEnd"/>
       <w:r>
-        <w:t xml:space="preserve"> directory add two images with the name &lt;Manufacturer&gt;_&lt;Device&gt;-175.png and </w:t>
-      </w:r>
-      <w:r>
-        <w:t>&lt;Manufacturer&gt;_&lt;Device&gt;-</w:t>
-      </w:r>
-      <w:r>
-        <w:t>350</w:t>
-      </w:r>
-      <w:r>
-        <w:t>.png</w:t>
-      </w:r>
-      <w:r>
-        <w:t>. The -175 must be 175x175 pixels and the -350 is 350x350 pixels.</w:t>
+        <w:t xml:space="preserve"> directory add two images with the name &lt;Manufacturer&gt;_&lt;Device&gt;-175.png and &lt;Manufacturer&gt;_&lt;Device&gt;-350.png. The -175 must be 175x175 pixels and the -350 is 350x350 pixels.</w:t>
       </w:r>
     </w:p>
     <w:p>
@@ -1411,6 +1410,7 @@
         </w:numPr>
       </w:pPr>
       <w:r>
+        <w:lastRenderedPageBreak/>
         <w:t>Make sure each image is set to “Copy when newer”</w:t>
       </w:r>
     </w:p>
@@ -1438,7 +1438,15 @@
     </w:p>
     <w:p>
       <w:r>
-        <w:t>Link to the markdown file from both the Welcome.md file (which will include a picture) and the Help.md file (which doesn’t). Both of these add in devices by category; be sure to pick a good category.</w:t>
+        <w:t xml:space="preserve">Link to the markdown file from both the Welcome.md file (which will include a picture) and the Help.md file (which doesn’t). </w:t>
+      </w:r>
+      <w:proofErr w:type="gramStart"/>
+      <w:r>
+        <w:t>Both of these</w:t>
+      </w:r>
+      <w:proofErr w:type="gramEnd"/>
+      <w:r>
+        <w:t xml:space="preserve"> add in devices by category; be sure to pick a good category.</w:t>
       </w:r>
     </w:p>
     <w:sectPr>
@@ -1452,7 +1460,7 @@
 </file>
 
 <file path=word/numbering.xml><?xml version="1.0" encoding="utf-8"?>
-<w:numbering xmlns:wpc="http://schemas.microsoft.com/office/word/2010/wordprocessingCanvas" xmlns:cx="http://schemas.microsoft.com/office/drawing/2014/chartex" xmlns:cx1="http://schemas.microsoft.com/office/drawing/2015/9/8/chartex" xmlns:cx2="http://schemas.microsoft.com/office/drawing/2015/10/21/chartex" xmlns:cx3="http://schemas.microsoft.com/office/drawing/2016/5/9/chartex" xmlns:cx4="http://schemas.microsoft.com/office/drawing/2016/5/10/chartex" xmlns:cx5="http://schemas.microsoft.com/office/drawing/2016/5/11/chartex" xmlns:cx6="http://schemas.microsoft.com/office/drawing/2016/5/12/chartex" xmlns:cx7="http://schemas.microsoft.com/office/drawing/2016/5/13/chartex" xmlns:cx8="http://schemas.microsoft.com/office/drawing/2016/5/14/chartex" xmlns:mc="http://schemas.openxmlformats.org/markup-compatibility/2006" xmlns:aink="http://schemas.microsoft.com/office/drawing/2016/ink" xmlns:am3d="http://schemas.microsoft.com/office/drawing/2017/model3d" xmlns:o="urn:schemas-microsoft-com:office:office" xmlns:oel="http://schemas.microsoft.com/office/2019/extlst" xmlns:r="http://schemas.openxmlformats.org/officeDocument/2006/relationships" xmlns:m="http://schemas.openxmlformats.org/officeDocument/2006/math" xmlns:v="urn:schemas-microsoft-com:vml" xmlns:wp14="http://schemas.microsoft.com/office/word/2010/wordprocessingDrawing" xmlns:wp="http://schemas.openxmlformats.org/drawingml/2006/wordprocessingDrawing" xmlns:w10="urn:schemas-microsoft-com:office:word" xmlns:w="http://schemas.openxmlformats.org/wordprocessingml/2006/main" xmlns:w14="http://schemas.microsoft.com/office/word/2010/wordml" xmlns:w15="http://schemas.microsoft.com/office/word/2012/wordml" xmlns:w16cex="http://schemas.microsoft.com/office/word/2018/wordml/cex" xmlns:w16cid="http://schemas.microsoft.com/office/word/2016/wordml/cid" xmlns:w16="http://schemas.microsoft.com/office/word/2018/wordml" xmlns:w16sdtdh="http://schemas.microsoft.com/office/word/2020/wordml/sdtdatahash" xmlns:w16se="http://schemas.microsoft.com/office/word/2015/wordml/symex" xmlns:wpg="http://schemas.microsoft.com/office/word/2010/wordprocessingGroup" xmlns:wpi="http://schemas.microsoft.com/office/word/2010/wordprocessingInk" xmlns:wne="http://schemas.microsoft.com/office/word/2006/wordml" xmlns:wps="http://schemas.microsoft.com/office/word/2010/wordprocessingShape" mc:Ignorable="w14 w15 w16se w16cid w16 w16cex w16sdtdh wp14">
+<w:numbering xmlns:wpc="http://schemas.microsoft.com/office/word/2010/wordprocessingCanvas" xmlns:cx="http://schemas.microsoft.com/office/drawing/2014/chartex" xmlns:cx1="http://schemas.microsoft.com/office/drawing/2015/9/8/chartex" xmlns:cx2="http://schemas.microsoft.com/office/drawing/2015/10/21/chartex" xmlns:cx3="http://schemas.microsoft.com/office/drawing/2016/5/9/chartex" xmlns:cx4="http://schemas.microsoft.com/office/drawing/2016/5/10/chartex" xmlns:cx5="http://schemas.microsoft.com/office/drawing/2016/5/11/chartex" xmlns:cx6="http://schemas.microsoft.com/office/drawing/2016/5/12/chartex" xmlns:cx7="http://schemas.microsoft.com/office/drawing/2016/5/13/chartex" xmlns:cx8="http://schemas.microsoft.com/office/drawing/2016/5/14/chartex" xmlns:mc="http://schemas.openxmlformats.org/markup-compatibility/2006" xmlns:aink="http://schemas.microsoft.com/office/drawing/2016/ink" xmlns:am3d="http://schemas.microsoft.com/office/drawing/2017/model3d" xmlns:o="urn:schemas-microsoft-com:office:office" xmlns:oel="http://schemas.microsoft.com/office/2019/extlst" xmlns:r="http://schemas.openxmlformats.org/officeDocument/2006/relationships" xmlns:m="http://schemas.openxmlformats.org/officeDocument/2006/math" xmlns:v="urn:schemas-microsoft-com:vml" xmlns:wp14="http://schemas.microsoft.com/office/word/2010/wordprocessingDrawing" xmlns:wp="http://schemas.openxmlformats.org/drawingml/2006/wordprocessingDrawing" xmlns:w10="urn:schemas-microsoft-com:office:word" xmlns:w="http://schemas.openxmlformats.org/wordprocessingml/2006/main" xmlns:w14="http://schemas.microsoft.com/office/word/2010/wordml" xmlns:w15="http://schemas.microsoft.com/office/word/2012/wordml" xmlns:w16cex="http://schemas.microsoft.com/office/word/2018/wordml/cex" xmlns:w16cid="http://schemas.microsoft.com/office/word/2016/wordml/cid" xmlns:w16="http://schemas.microsoft.com/office/word/2018/wordml" xmlns:w16du="http://schemas.microsoft.com/office/word/2023/wordml/word16du" xmlns:w16sdtdh="http://schemas.microsoft.com/office/word/2020/wordml/sdtdatahash" xmlns:w16sdtfl="http://schemas.microsoft.com/office/word/2024/wordml/sdtformatlock" xmlns:w16se="http://schemas.microsoft.com/office/word/2015/wordml/symex" xmlns:wpg="http://schemas.microsoft.com/office/word/2010/wordprocessingGroup" xmlns:wpi="http://schemas.microsoft.com/office/word/2010/wordprocessingInk" xmlns:wne="http://schemas.microsoft.com/office/word/2006/wordml" xmlns:wps="http://schemas.microsoft.com/office/word/2010/wordprocessingShape" mc:Ignorable="w14 w15 w16se w16cid w16 w16cex w16sdtdh w16sdtfl w16du wp14">
   <w:abstractNum w:abstractNumId="0" w15:restartNumberingAfterBreak="0">
     <w:nsid w:val="30C52273"/>
     <w:multiLevelType w:val="hybridMultilevel"/>
@@ -1665,7 +1673,7 @@
 </file>
 
 <file path=word/styles.xml><?xml version="1.0" encoding="utf-8"?>
-<w:styles xmlns:mc="http://schemas.openxmlformats.org/markup-compatibility/2006" xmlns:r="http://schemas.openxmlformats.org/officeDocument/2006/relationships" xmlns:w="http://schemas.openxmlformats.org/wordprocessingml/2006/main" xmlns:w14="http://schemas.microsoft.com/office/word/2010/wordml" xmlns:w15="http://schemas.microsoft.com/office/word/2012/wordml" xmlns:w16cex="http://schemas.microsoft.com/office/word/2018/wordml/cex" xmlns:w16cid="http://schemas.microsoft.com/office/word/2016/wordml/cid" xmlns:w16="http://schemas.microsoft.com/office/word/2018/wordml" xmlns:w16sdtdh="http://schemas.microsoft.com/office/word/2020/wordml/sdtdatahash" xmlns:w16se="http://schemas.microsoft.com/office/word/2015/wordml/symex" mc:Ignorable="w14 w15 w16se w16cid w16 w16cex w16sdtdh">
+<w:styles xmlns:mc="http://schemas.openxmlformats.org/markup-compatibility/2006" xmlns:r="http://schemas.openxmlformats.org/officeDocument/2006/relationships" xmlns:w="http://schemas.openxmlformats.org/wordprocessingml/2006/main" xmlns:w14="http://schemas.microsoft.com/office/word/2010/wordml" xmlns:w15="http://schemas.microsoft.com/office/word/2012/wordml" xmlns:w16cex="http://schemas.microsoft.com/office/word/2018/wordml/cex" xmlns:w16cid="http://schemas.microsoft.com/office/word/2016/wordml/cid" xmlns:w16="http://schemas.microsoft.com/office/word/2018/wordml" xmlns:w16du="http://schemas.microsoft.com/office/word/2023/wordml/word16du" xmlns:w16sdtdh="http://schemas.microsoft.com/office/word/2020/wordml/sdtdatahash" xmlns:w16sdtfl="http://schemas.microsoft.com/office/word/2024/wordml/sdtformatlock" xmlns:w16se="http://schemas.microsoft.com/office/word/2015/wordml/symex" mc:Ignorable="w14 w15 w16se w16cid w16 w16cex w16sdtdh w16sdtfl w16du">
   <w:docDefaults>
     <w:rPrDefault>
       <w:rPr>
@@ -1787,6 +1795,7 @@
     <w:lsdException w:name="HTML Sample" w:semiHidden="1" w:unhideWhenUsed="1"/>
     <w:lsdException w:name="HTML Typewriter" w:semiHidden="1" w:unhideWhenUsed="1"/>
     <w:lsdException w:name="HTML Variable" w:semiHidden="1" w:unhideWhenUsed="1"/>
+    <w:lsdException w:name="Normal Table" w:semiHidden="1" w:unhideWhenUsed="1"/>
     <w:lsdException w:name="annotation subject" w:semiHidden="1" w:unhideWhenUsed="1"/>
     <w:lsdException w:name="No List" w:semiHidden="1" w:unhideWhenUsed="1"/>
     <w:lsdException w:name="Outline List 1" w:semiHidden="1" w:unhideWhenUsed="1"/>
@@ -1833,8 +1842,10 @@
     <w:lsdException w:name="Table Subtle 2" w:semiHidden="1" w:unhideWhenUsed="1"/>
     <w:lsdException w:name="Table Web 1" w:semiHidden="1" w:unhideWhenUsed="1"/>
     <w:lsdException w:name="Table Web 2" w:semiHidden="1" w:unhideWhenUsed="1"/>
+    <w:lsdException w:name="Table Web 3" w:semiHidden="1" w:unhideWhenUsed="1"/>
     <w:lsdException w:name="Balloon Text" w:semiHidden="1" w:unhideWhenUsed="1"/>
     <w:lsdException w:name="Table Grid" w:uiPriority="39"/>
+    <w:lsdException w:name="Table Theme" w:semiHidden="1" w:unhideWhenUsed="1"/>
     <w:lsdException w:name="Placeholder Text" w:semiHidden="1"/>
     <w:lsdException w:name="No Spacing" w:uiPriority="1" w:qFormat="1"/>
     <w:lsdException w:name="Light Shading" w:uiPriority="60"/>

</xml_diff>